<commit_message>
notes for cutting tool foam
</commit_message>
<xml_diff>
--- a/Notes.docx
+++ b/Notes.docx
@@ -41,15 +41,7 @@
       </w:r>
       <w:r>
         <w:tab/>
-        <w:t xml:space="preserve">So </w:t>
-      </w:r>
-      <w:proofErr w:type="gramStart"/>
-      <w:r>
-        <w:t>far</w:t>
-      </w:r>
-      <w:proofErr w:type="gramEnd"/>
-      <w:r>
-        <w:t xml:space="preserve"> the best value, consistently cutting across the entire bed area.</w:t>
+        <w:t>So far the best value, consistently cutting across the entire bed area.</w:t>
       </w:r>
     </w:p>
     <w:p/>
@@ -79,6 +71,81 @@
     <w:p>
       <w:r>
         <w:t>40mm at 60 watts</w:t>
+      </w:r>
+    </w:p>
+    <w:p/>
+    <w:p/>
+    <w:p/>
+    <w:p>
+      <w:r>
+        <w:t>Tool Foam 1.25 inch</w:t>
+      </w:r>
+      <w:r>
+        <w:t xml:space="preserve"> ~7layers</w:t>
+      </w:r>
+      <w:r>
+        <w:t xml:space="preserve"> </w:t>
+      </w:r>
+      <w:r>
+        <w:t xml:space="preserve">using </w:t>
+      </w:r>
+      <w:r>
+        <w:t>4in cut head</w:t>
+      </w:r>
+    </w:p>
+    <w:p>
+      <w:r>
+        <w:t>300mm at 60 watt</w:t>
+      </w:r>
+    </w:p>
+    <w:p>
+      <w:r>
+        <w:tab/>
+        <w:t>Cuts a single layer off</w:t>
+      </w:r>
+    </w:p>
+    <w:p>
+      <w:r>
+        <w:t>40mm at 60 watt</w:t>
+      </w:r>
+    </w:p>
+    <w:p>
+      <w:r>
+        <w:tab/>
+        <w:t>Doesn’t quite cut through the entire thickness</w:t>
+      </w:r>
+    </w:p>
+    <w:p>
+      <w:r>
+        <w:t>200mm at 60 watt</w:t>
+      </w:r>
+    </w:p>
+    <w:p>
+      <w:r>
+        <w:tab/>
+        <w:t>Cuts 2 or 3 layers</w:t>
+      </w:r>
+    </w:p>
+    <w:p>
+      <w:r>
+        <w:t>30mm at 60 watt</w:t>
+      </w:r>
+    </w:p>
+    <w:p>
+      <w:r>
+        <w:tab/>
+        <w:t>Cuts through entire thickness very few sections slightly connected, like this setting for cutting</w:t>
+      </w:r>
+    </w:p>
+    <w:p>
+      <w:r>
+        <w:t>100mm at 60 watt</w:t>
+      </w:r>
+    </w:p>
+    <w:p>
+      <w:r>
+        <w:tab/>
+        <w:t>Cuts 3 or 4 layers</w:t>
       </w:r>
     </w:p>
     <w:sectPr>

</xml_diff>